<commit_message>
inserindo a url de documentação do math.random no arquivo desafio alura javascript.docx
</commit_message>
<xml_diff>
--- a/desafio alura javascript.docx
+++ b/desafio alura javascript.docx
@@ -1912,6 +1912,7 @@
       <w:pPr>
         <w:pStyle w:val="Ttulo4"/>
         <w:bidi w:val="0"/>
+        <w:ind w:left="0" w:hanging="0"/>
         <w:jc w:val="left"/>
         <w:rPr/>
       </w:pPr>
@@ -2812,6 +2813,52 @@
       </w:pPr>
       <w:r>
         <w:rPr/>
+      </w:r>
+    </w:p>
+    <w:p>
+      <w:pPr>
+        <w:pStyle w:val="Normal"/>
+        <w:bidi w:val="0"/>
+        <w:jc w:val="left"/>
+        <w:rPr/>
+      </w:pPr>
+      <w:r>
+        <w:rPr/>
+      </w:r>
+    </w:p>
+    <w:p>
+      <w:pPr>
+        <w:pStyle w:val="Normal"/>
+        <w:bidi w:val="0"/>
+        <w:jc w:val="left"/>
+        <w:rPr/>
+      </w:pPr>
+      <w:r>
+        <w:rPr/>
+        <w:t>documentaç</w:t>
+      </w:r>
+      <w:r>
+        <w:rPr>
+          <w:rFonts w:eastAsia="Noto Serif CJK SC" w:cs="Lohit Devanagari"/>
+          <w:color w:val="auto"/>
+          <w:kern w:val="2"/>
+          <w:sz w:val="24"/>
+          <w:szCs w:val="24"/>
+          <w:lang w:val="pt-BR" w:eastAsia="zh-CN" w:bidi="hi-IN"/>
+        </w:rPr>
+        <w:t>ão do math.random</w:t>
+      </w:r>
+    </w:p>
+    <w:p>
+      <w:pPr>
+        <w:pStyle w:val="Normal"/>
+        <w:bidi w:val="0"/>
+        <w:jc w:val="left"/>
+        <w:rPr/>
+      </w:pPr>
+      <w:r>
+        <w:rPr/>
+        <w:t>https://developer.mozilla.org/pt-BR/docs/Web/JavaScript/Reference/Global_Objects/Math/random</w:t>
       </w:r>
     </w:p>
     <w:sectPr>
@@ -6778,7 +6825,7 @@
     <w:pPr>
       <w:widowControl/>
       <w:suppressAutoHyphens w:val="true"/>
-      <w:overflowPunct w:val="false"/>
+      <w:overflowPunct w:val="true"/>
       <w:bidi w:val="0"/>
       <w:spacing w:before="0" w:after="0"/>
       <w:jc w:val="left"/>

</xml_diff>